<commit_message>
PPS Out  is OK
Adjust the PTP Reference frequency from 100M to 50M Hz, for the
resolution of the Timestamp is 12.5ns, so, the maximum of the PTP
Reference frequency is 80M Hz (Refer to the DATASHEET), when it is set
to 100M Hz , we can not get a  corrent PPS which represents the system
time.
</commit_message>
<xml_diff>
--- a/BF609_EAMC_FORWARD/doc/bug_record.docx
+++ b/BF609_EAMC_FORWARD/doc/bug_record.docx
@@ -89,6 +89,8 @@
       <w:pPr>
         <w:spacing w:line="220" w:lineRule="atLeast"/>
       </w:pPr>
+      <w:bookmarkStart w:id="0" w:name="OLE_LINK5"/>
+      <w:bookmarkStart w:id="1" w:name="OLE_LINK6"/>
       <w:r>
         <w:rPr>
           <w:rFonts w:hint="eastAsia"/>
@@ -99,13 +101,7 @@
         <w:rPr>
           <w:rFonts w:hint="eastAsia"/>
         </w:rPr>
-        <w:t>xl-6004</w:t>
-      </w:r>
-      <w:r>
-        <w:rPr>
-          <w:rFonts w:hint="eastAsia"/>
-        </w:rPr>
-        <w:t>_bug_</w:t>
+        <w:t>xl-6004_bug_</w:t>
       </w:r>
       <w:r>
         <w:t>2014</w:t>
@@ -114,28 +110,7 @@
         <w:rPr>
           <w:rFonts w:hint="eastAsia"/>
         </w:rPr>
-        <w:t>-</w:t>
-      </w:r>
-      <w:r>
-        <w:t>10</w:t>
-      </w:r>
-      <w:r>
-        <w:rPr>
-          <w:rFonts w:hint="eastAsia"/>
-        </w:rPr>
-        <w:t>-</w:t>
-      </w:r>
-      <w:r>
-        <w:rPr>
-          <w:rFonts w:hint="eastAsia"/>
-        </w:rPr>
-        <w:t>25</w:t>
-      </w:r>
-      <w:r>
-        <w:rPr>
-          <w:rFonts w:hint="eastAsia"/>
-        </w:rPr>
-        <w:t>_1_ok</w:t>
+        <w:t>-7-14_1_ok</w:t>
       </w:r>
     </w:p>
     <w:p>
@@ -146,13 +121,7 @@
         <w:rPr>
           <w:rFonts w:hint="eastAsia"/>
         </w:rPr>
-        <w:t>简介：</w:t>
-      </w:r>
-      <w:r>
-        <w:rPr>
-          <w:rFonts w:hint="eastAsia"/>
-        </w:rPr>
-        <w:t>与外部</w:t>
+        <w:t>简介：与外部</w:t>
       </w:r>
       <w:r>
         <w:rPr>
@@ -164,13 +133,7 @@
         <w:rPr>
           <w:rFonts w:hint="eastAsia"/>
         </w:rPr>
-        <w:t>对时，</w:t>
-      </w:r>
-      <w:r>
-        <w:rPr>
-          <w:rFonts w:hint="eastAsia"/>
-        </w:rPr>
-        <w:t>从网口</w:t>
+        <w:t>对时，从网口</w:t>
       </w:r>
       <w:r>
         <w:rPr>
@@ -206,13 +169,7 @@
         <w:rPr>
           <w:rFonts w:hint="eastAsia"/>
         </w:rPr>
-        <w:t>转发</w:t>
-      </w:r>
-      <w:r>
-        <w:rPr>
-          <w:rFonts w:hint="eastAsia"/>
-        </w:rPr>
-        <w:t>。</w:t>
+        <w:t>转发。</w:t>
       </w:r>
     </w:p>
     <w:p>
@@ -252,49 +209,13 @@
         <w:rPr>
           <w:rFonts w:hint="eastAsia"/>
         </w:rPr>
-        <w:t>报文时，通过</w:t>
-      </w:r>
-      <w:r>
-        <w:rPr>
-          <w:rFonts w:hint="eastAsia"/>
-        </w:rPr>
-        <w:t>PC</w:t>
-      </w:r>
-      <w:r>
-        <w:rPr>
-          <w:rFonts w:hint="eastAsia"/>
-        </w:rPr>
-        <w:t>从</w:t>
-      </w:r>
-      <w:r>
-        <w:rPr>
-          <w:rFonts w:hint="eastAsia"/>
-        </w:rPr>
-        <w:t xml:space="preserve">EMAC1 </w:t>
-      </w:r>
-      <w:r>
-        <w:rPr>
-          <w:rFonts w:hint="eastAsia"/>
-        </w:rPr>
-        <w:t>发送程序下载，</w:t>
-      </w:r>
-      <w:r>
-        <w:rPr>
-          <w:rFonts w:hint="eastAsia"/>
-        </w:rPr>
-        <w:t>609</w:t>
-      </w:r>
-      <w:r>
-        <w:rPr>
-          <w:rFonts w:hint="eastAsia"/>
-        </w:rPr>
-        <w:t>主板出现</w:t>
-      </w:r>
-      <w:r>
-        <w:rPr>
-          <w:rFonts w:hint="eastAsia"/>
-        </w:rPr>
-        <w:t xml:space="preserve">FIFO OVERFLOW </w:t>
+        <w:t>报文时，加上抓取时标的配置之后，出现</w:t>
+      </w:r>
+      <w:r>
+        <w:rPr>
+          <w:rFonts w:hint="eastAsia"/>
+        </w:rPr>
+        <w:t xml:space="preserve"> EMAC FIFO OVERFLOW </w:t>
       </w:r>
       <w:r>
         <w:rPr>
@@ -328,7 +249,999 @@
         <w:rPr>
           <w:rFonts w:hint="eastAsia"/>
         </w:rPr>
-        <w:t>不知道</w:t>
+        <w:t>查阅</w:t>
+      </w:r>
+      <w:r>
+        <w:rPr>
+          <w:rFonts w:hint="eastAsia"/>
+        </w:rPr>
+        <w:t xml:space="preserve">bf609 </w:t>
+      </w:r>
+      <w:r>
+        <w:rPr>
+          <w:rFonts w:hint="eastAsia"/>
+        </w:rPr>
+        <w:t>硬件参考手册</w:t>
+      </w:r>
+      <w:r>
+        <w:rPr>
+          <w:rFonts w:hint="eastAsia"/>
+        </w:rPr>
+        <w:t>【</w:t>
+      </w:r>
+      <w:r>
+        <w:rPr>
+          <w:rFonts w:hint="eastAsia"/>
+        </w:rPr>
+        <w:t>1</w:t>
+      </w:r>
+      <w:r>
+        <w:rPr>
+          <w:rFonts w:hint="eastAsia"/>
+        </w:rPr>
+        <w:t>】</w:t>
+      </w:r>
+      <w:r>
+        <w:rPr>
+          <w:rFonts w:hint="eastAsia"/>
+        </w:rPr>
+        <w:t>，当接收数据达</w:t>
+      </w:r>
+      <w:r>
+        <w:rPr>
+          <w:rFonts w:hint="eastAsia"/>
+        </w:rPr>
+        <w:t>FIFO</w:t>
+      </w:r>
+      <w:r>
+        <w:rPr>
+          <w:rFonts w:hint="eastAsia"/>
+        </w:rPr>
+        <w:t>设置的阈值（</w:t>
+      </w:r>
+      <w:r>
+        <w:rPr>
+          <w:rFonts w:hint="eastAsia"/>
+        </w:rPr>
+        <w:t>64bytes</w:t>
+      </w:r>
+      <w:r>
+        <w:rPr>
+          <w:rFonts w:hint="eastAsia"/>
+        </w:rPr>
+        <w:t>）之后，数据通过</w:t>
+      </w:r>
+      <w:r>
+        <w:rPr>
+          <w:rFonts w:hint="eastAsia"/>
+        </w:rPr>
+        <w:t>DMA</w:t>
+      </w:r>
+      <w:r>
+        <w:rPr>
+          <w:rFonts w:hint="eastAsia"/>
+        </w:rPr>
+        <w:t>搬运到</w:t>
+      </w:r>
+      <w:r>
+        <w:rPr>
+          <w:rFonts w:hint="eastAsia"/>
+        </w:rPr>
+        <w:t xml:space="preserve"> </w:t>
+      </w:r>
+      <w:r>
+        <w:rPr>
+          <w:rFonts w:hint="eastAsia"/>
+        </w:rPr>
+        <w:t>用户内存</w:t>
+      </w:r>
+      <w:r>
+        <w:rPr>
+          <w:rFonts w:hint="eastAsia"/>
+        </w:rPr>
+        <w:t>buffer</w:t>
+      </w:r>
+      <w:r>
+        <w:rPr>
+          <w:rFonts w:hint="eastAsia"/>
+        </w:rPr>
+        <w:t>，只有当</w:t>
+      </w:r>
+      <w:r>
+        <w:rPr>
+          <w:rFonts w:hint="eastAsia"/>
+        </w:rPr>
+        <w:t>FIFO</w:t>
+      </w:r>
+      <w:r>
+        <w:rPr>
+          <w:rFonts w:hint="eastAsia"/>
+        </w:rPr>
+        <w:t>数据超过最大</w:t>
+      </w:r>
+      <w:r>
+        <w:rPr>
+          <w:rFonts w:hint="eastAsia"/>
+        </w:rPr>
+        <w:t>FIFO SIZE</w:t>
+      </w:r>
+      <w:r>
+        <w:rPr>
+          <w:rFonts w:hint="eastAsia"/>
+        </w:rPr>
+        <w:t>（</w:t>
+      </w:r>
+      <w:r>
+        <w:rPr>
+          <w:rFonts w:hint="eastAsia"/>
+        </w:rPr>
+        <w:t>RX:128BYTES, TX:256 BYTES</w:t>
+      </w:r>
+      <w:r>
+        <w:rPr>
+          <w:rFonts w:hint="eastAsia"/>
+        </w:rPr>
+        <w:t>）时，才会发生</w:t>
+      </w:r>
+      <w:r>
+        <w:rPr>
+          <w:rFonts w:hint="eastAsia"/>
+        </w:rPr>
+        <w:t>FIFO OVF</w:t>
+      </w:r>
+      <w:r>
+        <w:rPr>
+          <w:rFonts w:hint="eastAsia"/>
+        </w:rPr>
+        <w:t>。</w:t>
+      </w:r>
+    </w:p>
+    <w:p>
+      <w:pPr>
+        <w:pStyle w:val="a4"/>
+        <w:numPr>
+          <w:ilvl w:val="0"/>
+          <w:numId w:val="3"/>
+        </w:numPr>
+        <w:spacing w:line="220" w:lineRule="atLeast"/>
+        <w:ind w:firstLineChars="0"/>
+      </w:pPr>
+      <w:r>
+        <w:rPr>
+          <w:rFonts w:hint="eastAsia"/>
+        </w:rPr>
+        <w:t>根据手册的描述，可以理解</w:t>
+      </w:r>
+      <w:r>
+        <w:rPr>
+          <w:rFonts w:hint="eastAsia"/>
+        </w:rPr>
+        <w:t>为</w:t>
+      </w:r>
+      <w:r>
+        <w:rPr>
+          <w:rFonts w:hint="eastAsia"/>
+        </w:rPr>
+        <w:t>：之所以发生</w:t>
+      </w:r>
+      <w:r>
+        <w:rPr>
+          <w:rFonts w:hint="eastAsia"/>
+        </w:rPr>
+        <w:t>FIFO OVF</w:t>
+      </w:r>
+      <w:r>
+        <w:rPr>
+          <w:rFonts w:hint="eastAsia"/>
+        </w:rPr>
+        <w:t>，是因为</w:t>
+      </w:r>
+      <w:r>
+        <w:rPr>
+          <w:rFonts w:hint="eastAsia"/>
+        </w:rPr>
+        <w:t xml:space="preserve"> FIFO</w:t>
+      </w:r>
+      <w:r>
+        <w:rPr>
+          <w:rFonts w:hint="eastAsia"/>
+        </w:rPr>
+        <w:t>数据超过</w:t>
+      </w:r>
+      <w:r>
+        <w:rPr>
+          <w:rFonts w:hint="eastAsia"/>
+        </w:rPr>
+        <w:t xml:space="preserve">64bytes </w:t>
+      </w:r>
+      <w:r>
+        <w:rPr>
+          <w:rFonts w:hint="eastAsia"/>
+        </w:rPr>
+        <w:t>或到达帧数据结束时，</w:t>
+      </w:r>
+      <w:r>
+        <w:rPr>
+          <w:rFonts w:hint="eastAsia"/>
+        </w:rPr>
+        <w:t>FIFO</w:t>
+      </w:r>
+      <w:r>
+        <w:rPr>
+          <w:rFonts w:hint="eastAsia"/>
+        </w:rPr>
+        <w:t>里的数据没有搬运出去，结论：</w:t>
+      </w:r>
+      <w:r>
+        <w:rPr>
+          <w:rFonts w:hint="eastAsia"/>
+        </w:rPr>
+        <w:t>DMA</w:t>
+      </w:r>
+      <w:r>
+        <w:rPr>
+          <w:rFonts w:hint="eastAsia"/>
+        </w:rPr>
+        <w:t>搬运数据到用户内存</w:t>
+      </w:r>
+      <w:r>
+        <w:rPr>
+          <w:rFonts w:hint="eastAsia"/>
+        </w:rPr>
+        <w:t>buffer</w:t>
+      </w:r>
+      <w:r>
+        <w:rPr>
+          <w:rFonts w:hint="eastAsia"/>
+        </w:rPr>
+        <w:t>的操作不正常【</w:t>
+      </w:r>
+      <w:r>
+        <w:rPr>
+          <w:rFonts w:hint="eastAsia"/>
+        </w:rPr>
+        <w:t>2</w:t>
+      </w:r>
+      <w:r>
+        <w:rPr>
+          <w:rFonts w:hint="eastAsia"/>
+        </w:rPr>
+        <w:t>】。</w:t>
+      </w:r>
+    </w:p>
+    <w:p>
+      <w:pPr>
+        <w:pStyle w:val="a4"/>
+        <w:numPr>
+          <w:ilvl w:val="0"/>
+          <w:numId w:val="3"/>
+        </w:numPr>
+        <w:spacing w:line="220" w:lineRule="atLeast"/>
+        <w:ind w:firstLineChars="0"/>
+        <w:rPr>
+          <w:rFonts w:hint="eastAsia"/>
+        </w:rPr>
+      </w:pPr>
+      <w:r>
+        <w:rPr>
+          <w:rFonts w:hint="eastAsia"/>
+        </w:rPr>
+        <w:t>在</w:t>
+      </w:r>
+      <w:r>
+        <w:rPr>
+          <w:rFonts w:hint="eastAsia"/>
+        </w:rPr>
+        <w:t>EMAC</w:t>
+      </w:r>
+      <w:r>
+        <w:rPr>
+          <w:rFonts w:hint="eastAsia"/>
+        </w:rPr>
+        <w:t>中断响应代码中加入一些打印插件【</w:t>
+      </w:r>
+      <w:r>
+        <w:rPr>
+          <w:rFonts w:hint="eastAsia"/>
+        </w:rPr>
+        <w:t>3</w:t>
+      </w:r>
+      <w:r>
+        <w:rPr>
+          <w:rFonts w:hint="eastAsia"/>
+        </w:rPr>
+        <w:t>】，检查所有的状态位【</w:t>
+      </w:r>
+      <w:r>
+        <w:rPr>
+          <w:rFonts w:hint="eastAsia"/>
+        </w:rPr>
+        <w:t>4</w:t>
+      </w:r>
+      <w:r>
+        <w:rPr>
+          <w:rFonts w:hint="eastAsia"/>
+        </w:rPr>
+        <w:t>】，</w:t>
+      </w:r>
+      <w:r>
+        <w:rPr>
+          <w:rFonts w:hint="eastAsia"/>
+        </w:rPr>
+        <w:t>发现在打印“</w:t>
+      </w:r>
+      <w:r>
+        <w:rPr>
+          <w:rFonts w:hint="eastAsia"/>
+        </w:rPr>
+        <w:t>FIFO OVF</w:t>
+      </w:r>
+      <w:r>
+        <w:rPr>
+          <w:rFonts w:hint="eastAsia"/>
+        </w:rPr>
+        <w:t>”之前，首先打印一次</w:t>
+      </w:r>
+      <w:r>
+        <w:rPr>
+          <w:rFonts w:hint="eastAsia"/>
+        </w:rPr>
+        <w:t xml:space="preserve"> </w:t>
+      </w:r>
+      <w:r>
+        <w:rPr>
+          <w:rFonts w:hint="eastAsia"/>
+        </w:rPr>
+        <w:t>“</w:t>
+      </w:r>
+      <w:r>
+        <w:rPr>
+          <w:rFonts w:hint="eastAsia"/>
+        </w:rPr>
+        <w:t xml:space="preserve">no </w:t>
+      </w:r>
+      <w:proofErr w:type="spellStart"/>
+      <w:r>
+        <w:rPr>
+          <w:rFonts w:hint="eastAsia"/>
+        </w:rPr>
+        <w:t>rx</w:t>
+      </w:r>
+      <w:proofErr w:type="spellEnd"/>
+      <w:r>
+        <w:rPr>
+          <w:rFonts w:hint="eastAsia"/>
+        </w:rPr>
+        <w:t xml:space="preserve"> buffer</w:t>
+      </w:r>
+      <w:r>
+        <w:rPr>
+          <w:rFonts w:hint="eastAsia"/>
+        </w:rPr>
+        <w:t>”，断定是</w:t>
+      </w:r>
+      <w:proofErr w:type="spellStart"/>
+      <w:r>
+        <w:rPr>
+          <w:rFonts w:hint="eastAsia"/>
+        </w:rPr>
+        <w:t>rx</w:t>
+      </w:r>
+      <w:proofErr w:type="spellEnd"/>
+      <w:r>
+        <w:rPr>
+          <w:rFonts w:hint="eastAsia"/>
+        </w:rPr>
+        <w:t>的</w:t>
+      </w:r>
+      <w:r>
+        <w:rPr>
+          <w:rFonts w:hint="eastAsia"/>
+        </w:rPr>
+        <w:t xml:space="preserve">buffer </w:t>
+      </w:r>
+      <w:r>
+        <w:rPr>
+          <w:rFonts w:hint="eastAsia"/>
+        </w:rPr>
+        <w:t>不够</w:t>
+      </w:r>
+      <w:r>
+        <w:rPr>
+          <w:rFonts w:hint="eastAsia"/>
+        </w:rPr>
+        <w:t>，参考处理</w:t>
+      </w:r>
+      <w:r>
+        <w:rPr>
+          <w:rFonts w:hint="eastAsia"/>
+        </w:rPr>
+        <w:t xml:space="preserve">no </w:t>
+      </w:r>
+      <w:r>
+        <w:rPr>
+          <w:rFonts w:hint="eastAsia"/>
+        </w:rPr>
+        <w:t xml:space="preserve">TX </w:t>
+      </w:r>
+      <w:r>
+        <w:rPr>
+          <w:rFonts w:hint="eastAsia"/>
+        </w:rPr>
+        <w:t>buffer</w:t>
+      </w:r>
+      <w:r>
+        <w:rPr>
+          <w:rFonts w:hint="eastAsia"/>
+        </w:rPr>
+        <w:t>的处理（例程），</w:t>
+      </w:r>
+      <w:r>
+        <w:rPr>
+          <w:rFonts w:ascii="Consolas" w:hAnsi="Consolas" w:cs="Consolas" w:hint="eastAsia"/>
+          <w:color w:val="000000"/>
+          <w:sz w:val="24"/>
+          <w:szCs w:val="24"/>
+        </w:rPr>
+        <w:t>并添加打印信息【</w:t>
+      </w:r>
+      <w:r>
+        <w:rPr>
+          <w:rFonts w:ascii="Consolas" w:hAnsi="Consolas" w:cs="Consolas" w:hint="eastAsia"/>
+          <w:color w:val="000000"/>
+          <w:sz w:val="24"/>
+          <w:szCs w:val="24"/>
+        </w:rPr>
+        <w:t>5</w:t>
+      </w:r>
+      <w:r>
+        <w:rPr>
+          <w:rFonts w:ascii="Consolas" w:hAnsi="Consolas" w:cs="Consolas" w:hint="eastAsia"/>
+          <w:color w:val="000000"/>
+          <w:sz w:val="24"/>
+          <w:szCs w:val="24"/>
+        </w:rPr>
+        <w:t>】</w:t>
+      </w:r>
+      <w:r>
+        <w:rPr>
+          <w:rFonts w:hint="eastAsia"/>
+        </w:rPr>
+        <w:t>，</w:t>
+      </w:r>
+      <w:r>
+        <w:rPr>
+          <w:rFonts w:hint="eastAsia"/>
+        </w:rPr>
+        <w:t>判断是</w:t>
+      </w:r>
+      <w:r>
+        <w:rPr>
+          <w:rFonts w:hint="eastAsia"/>
+        </w:rPr>
+        <w:t xml:space="preserve">buffer </w:t>
+      </w:r>
+      <w:r>
+        <w:rPr>
+          <w:rFonts w:hint="eastAsia"/>
+        </w:rPr>
+        <w:t>不够还是</w:t>
+      </w:r>
+      <w:r>
+        <w:rPr>
+          <w:rFonts w:hint="eastAsia"/>
+        </w:rPr>
+        <w:t xml:space="preserve"> </w:t>
+      </w:r>
+      <w:r>
+        <w:rPr>
+          <w:rFonts w:hint="eastAsia"/>
+        </w:rPr>
+        <w:t>描述符不够【</w:t>
+      </w:r>
+      <w:r>
+        <w:rPr>
+          <w:rFonts w:hint="eastAsia"/>
+        </w:rPr>
+        <w:t>6</w:t>
+      </w:r>
+      <w:r>
+        <w:rPr>
+          <w:rFonts w:hint="eastAsia"/>
+        </w:rPr>
+        <w:t>】，从而决定增加相应的数量【</w:t>
+      </w:r>
+      <w:r>
+        <w:rPr>
+          <w:rFonts w:hint="eastAsia"/>
+        </w:rPr>
+        <w:t>7</w:t>
+      </w:r>
+      <w:r>
+        <w:rPr>
+          <w:rFonts w:hint="eastAsia"/>
+        </w:rPr>
+        <w:t>】。</w:t>
+      </w:r>
+    </w:p>
+    <w:p>
+      <w:pPr>
+        <w:pStyle w:val="a4"/>
+        <w:numPr>
+          <w:ilvl w:val="0"/>
+          <w:numId w:val="3"/>
+        </w:numPr>
+        <w:spacing w:line="220" w:lineRule="atLeast"/>
+        <w:ind w:firstLineChars="0"/>
+      </w:pPr>
+      <w:r>
+        <w:rPr>
+          <w:rFonts w:hint="eastAsia"/>
+        </w:rPr>
+        <w:t>再次测试【</w:t>
+      </w:r>
+      <w:r>
+        <w:rPr>
+          <w:rFonts w:hint="eastAsia"/>
+        </w:rPr>
+        <w:t>8</w:t>
+      </w:r>
+      <w:r>
+        <w:rPr>
+          <w:rFonts w:hint="eastAsia"/>
+        </w:rPr>
+        <w:t>】，无</w:t>
+      </w:r>
+      <w:r>
+        <w:rPr>
+          <w:rFonts w:hint="eastAsia"/>
+        </w:rPr>
+        <w:t>FIFO OVERFLOW</w:t>
+      </w:r>
+      <w:r>
+        <w:rPr>
+          <w:rFonts w:hint="eastAsia"/>
+        </w:rPr>
+        <w:t>。</w:t>
+      </w:r>
+    </w:p>
+    <w:p>
+      <w:pPr>
+        <w:rPr>
+          <w:rFonts w:hint="eastAsia"/>
+        </w:rPr>
+      </w:pPr>
+      <w:r>
+        <w:rPr>
+          <w:rFonts w:hint="eastAsia"/>
+        </w:rPr>
+        <w:t>经验</w:t>
+      </w:r>
+      <w:r>
+        <w:rPr>
+          <w:rFonts w:hint="eastAsia"/>
+        </w:rPr>
+        <w:t>教训：</w:t>
+      </w:r>
+    </w:p>
+    <w:p>
+      <w:pPr>
+        <w:pStyle w:val="a4"/>
+        <w:numPr>
+          <w:ilvl w:val="0"/>
+          <w:numId w:val="7"/>
+        </w:numPr>
+        <w:ind w:firstLineChars="0"/>
+        <w:rPr>
+          <w:rFonts w:hint="eastAsia"/>
+        </w:rPr>
+      </w:pPr>
+      <w:r>
+        <w:rPr>
+          <w:rFonts w:hint="eastAsia"/>
+        </w:rPr>
+        <w:t>理解系统；</w:t>
+      </w:r>
+    </w:p>
+    <w:p>
+      <w:pPr>
+        <w:pStyle w:val="a4"/>
+        <w:numPr>
+          <w:ilvl w:val="0"/>
+          <w:numId w:val="7"/>
+        </w:numPr>
+        <w:ind w:firstLineChars="0"/>
+        <w:rPr>
+          <w:rFonts w:hint="eastAsia"/>
+        </w:rPr>
+      </w:pPr>
+      <w:r>
+        <w:rPr>
+          <w:rFonts w:hint="eastAsia"/>
+        </w:rPr>
+        <w:t>理解系统；</w:t>
+      </w:r>
+    </w:p>
+    <w:p>
+      <w:pPr>
+        <w:pStyle w:val="a4"/>
+        <w:numPr>
+          <w:ilvl w:val="0"/>
+          <w:numId w:val="7"/>
+        </w:numPr>
+        <w:ind w:firstLineChars="0"/>
+        <w:rPr>
+          <w:rFonts w:hint="eastAsia"/>
+        </w:rPr>
+      </w:pPr>
+      <w:r>
+        <w:rPr>
+          <w:rFonts w:hint="eastAsia"/>
+        </w:rPr>
+        <w:t>不要想，而要看；</w:t>
+      </w:r>
+    </w:p>
+    <w:p>
+      <w:pPr>
+        <w:pStyle w:val="a4"/>
+        <w:numPr>
+          <w:ilvl w:val="0"/>
+          <w:numId w:val="7"/>
+        </w:numPr>
+        <w:ind w:firstLineChars="0"/>
+        <w:rPr>
+          <w:rFonts w:hint="eastAsia"/>
+        </w:rPr>
+      </w:pPr>
+      <w:r>
+        <w:rPr>
+          <w:rFonts w:hint="eastAsia"/>
+        </w:rPr>
+        <w:t>检查插头；</w:t>
+      </w:r>
+    </w:p>
+    <w:p>
+      <w:pPr>
+        <w:pStyle w:val="a4"/>
+        <w:numPr>
+          <w:ilvl w:val="0"/>
+          <w:numId w:val="7"/>
+        </w:numPr>
+        <w:ind w:firstLineChars="0"/>
+        <w:rPr>
+          <w:rFonts w:hint="eastAsia"/>
+        </w:rPr>
+      </w:pPr>
+      <w:r>
+        <w:rPr>
+          <w:rFonts w:hint="eastAsia"/>
+        </w:rPr>
+        <w:t>不要想，</w:t>
+      </w:r>
+      <w:r>
+        <w:rPr>
+          <w:rFonts w:hint="eastAsia"/>
+        </w:rPr>
+        <w:t xml:space="preserve"> </w:t>
+      </w:r>
+      <w:r>
+        <w:rPr>
+          <w:rFonts w:hint="eastAsia"/>
+        </w:rPr>
+        <w:t>而要看；</w:t>
+      </w:r>
+    </w:p>
+    <w:p>
+      <w:pPr>
+        <w:pStyle w:val="a4"/>
+        <w:numPr>
+          <w:ilvl w:val="0"/>
+          <w:numId w:val="7"/>
+        </w:numPr>
+        <w:ind w:firstLineChars="0"/>
+        <w:rPr>
+          <w:rFonts w:hint="eastAsia"/>
+        </w:rPr>
+      </w:pPr>
+      <w:r>
+        <w:rPr>
+          <w:rFonts w:hint="eastAsia"/>
+        </w:rPr>
+        <w:t>理解系统；</w:t>
+      </w:r>
+    </w:p>
+    <w:p>
+      <w:pPr>
+        <w:pStyle w:val="a4"/>
+        <w:numPr>
+          <w:ilvl w:val="0"/>
+          <w:numId w:val="7"/>
+        </w:numPr>
+        <w:ind w:firstLineChars="0"/>
+        <w:rPr>
+          <w:rFonts w:hint="eastAsia"/>
+        </w:rPr>
+      </w:pPr>
+      <w:r>
+        <w:rPr>
+          <w:rFonts w:hint="eastAsia"/>
+        </w:rPr>
+        <w:t>一次只修改一个地方；</w:t>
+      </w:r>
+    </w:p>
+    <w:p>
+      <w:pPr>
+        <w:pStyle w:val="a4"/>
+        <w:numPr>
+          <w:ilvl w:val="0"/>
+          <w:numId w:val="7"/>
+        </w:numPr>
+        <w:ind w:firstLineChars="0"/>
+      </w:pPr>
+      <w:r>
+        <w:rPr>
+          <w:rFonts w:hint="eastAsia"/>
+        </w:rPr>
+        <w:t>保持审计；</w:t>
+      </w:r>
+    </w:p>
+    <w:bookmarkEnd w:id="0"/>
+    <w:bookmarkEnd w:id="1"/>
+    <w:p>
+      <w:pPr>
+        <w:spacing w:line="220" w:lineRule="atLeast"/>
+      </w:pPr>
+    </w:p>
+    <w:p>
+      <w:pPr>
+        <w:spacing w:line="220" w:lineRule="atLeast"/>
+      </w:pPr>
+      <w:r>
+        <w:rPr>
+          <w:rFonts w:hint="eastAsia"/>
+        </w:rPr>
+        <w:t>编号：</w:t>
+      </w:r>
+      <w:r>
+        <w:rPr>
+          <w:rFonts w:hint="eastAsia"/>
+        </w:rPr>
+        <w:t>xl-6004</w:t>
+      </w:r>
+      <w:r>
+        <w:rPr>
+          <w:rFonts w:hint="eastAsia"/>
+        </w:rPr>
+        <w:t>_bug_</w:t>
+      </w:r>
+      <w:r>
+        <w:t>2014</w:t>
+      </w:r>
+      <w:r>
+        <w:rPr>
+          <w:rFonts w:hint="eastAsia"/>
+        </w:rPr>
+        <w:t>-</w:t>
+      </w:r>
+      <w:r>
+        <w:t>10</w:t>
+      </w:r>
+      <w:r>
+        <w:rPr>
+          <w:rFonts w:hint="eastAsia"/>
+        </w:rPr>
+        <w:t>-</w:t>
+      </w:r>
+      <w:r>
+        <w:rPr>
+          <w:rFonts w:hint="eastAsia"/>
+        </w:rPr>
+        <w:t>25</w:t>
+      </w:r>
+      <w:r>
+        <w:rPr>
+          <w:rFonts w:hint="eastAsia"/>
+        </w:rPr>
+        <w:t>_1_ok</w:t>
+      </w:r>
+    </w:p>
+    <w:p>
+      <w:pPr>
+        <w:spacing w:line="220" w:lineRule="atLeast"/>
+      </w:pPr>
+      <w:r>
+        <w:rPr>
+          <w:rFonts w:hint="eastAsia"/>
+        </w:rPr>
+        <w:t>简介：</w:t>
+      </w:r>
+      <w:r>
+        <w:rPr>
+          <w:rFonts w:hint="eastAsia"/>
+        </w:rPr>
+        <w:t>与外部</w:t>
+      </w:r>
+      <w:r>
+        <w:rPr>
+          <w:rFonts w:hint="eastAsia"/>
+        </w:rPr>
+        <w:t>PPS</w:t>
+      </w:r>
+      <w:r>
+        <w:rPr>
+          <w:rFonts w:hint="eastAsia"/>
+        </w:rPr>
+        <w:t>对时，</w:t>
+      </w:r>
+      <w:r>
+        <w:rPr>
+          <w:rFonts w:hint="eastAsia"/>
+        </w:rPr>
+        <w:t>从网口</w:t>
+      </w:r>
+      <w:r>
+        <w:rPr>
+          <w:rFonts w:hint="eastAsia"/>
+        </w:rPr>
+        <w:t>EMAC0</w:t>
+      </w:r>
+      <w:r>
+        <w:rPr>
+          <w:rFonts w:hint="eastAsia"/>
+        </w:rPr>
+        <w:t>接收</w:t>
+      </w:r>
+      <w:r>
+        <w:rPr>
+          <w:rFonts w:hint="eastAsia"/>
+        </w:rPr>
+        <w:t>MU</w:t>
+      </w:r>
+      <w:r>
+        <w:rPr>
+          <w:rFonts w:hint="eastAsia"/>
+        </w:rPr>
+        <w:t>发来的报文，并打上时标，加上转发协议头部通过</w:t>
+      </w:r>
+      <w:r>
+        <w:rPr>
+          <w:rFonts w:hint="eastAsia"/>
+        </w:rPr>
+        <w:t>EMAC1</w:t>
+      </w:r>
+      <w:r>
+        <w:rPr>
+          <w:rFonts w:hint="eastAsia"/>
+        </w:rPr>
+        <w:t>转发</w:t>
+      </w:r>
+      <w:r>
+        <w:rPr>
+          <w:rFonts w:hint="eastAsia"/>
+        </w:rPr>
+        <w:t>。</w:t>
+      </w:r>
+    </w:p>
+    <w:p>
+      <w:pPr>
+        <w:spacing w:line="220" w:lineRule="atLeast"/>
+      </w:pPr>
+      <w:r>
+        <w:rPr>
+          <w:rFonts w:hint="eastAsia"/>
+        </w:rPr>
+        <w:t>发现测试：</w:t>
+      </w:r>
+    </w:p>
+    <w:p>
+      <w:pPr>
+        <w:pStyle w:val="a4"/>
+        <w:numPr>
+          <w:ilvl w:val="0"/>
+          <w:numId w:val="1"/>
+        </w:numPr>
+        <w:spacing w:line="220" w:lineRule="atLeast"/>
+        <w:ind w:firstLineChars="0"/>
+      </w:pPr>
+      <w:r>
+        <w:rPr>
+          <w:rFonts w:hint="eastAsia"/>
+        </w:rPr>
+        <w:t>在接收</w:t>
+      </w:r>
+      <w:r>
+        <w:rPr>
+          <w:rFonts w:hint="eastAsia"/>
+        </w:rPr>
+        <w:t>SV</w:t>
+      </w:r>
+      <w:r>
+        <w:rPr>
+          <w:rFonts w:hint="eastAsia"/>
+        </w:rPr>
+        <w:t>报文时，通过</w:t>
+      </w:r>
+      <w:r>
+        <w:rPr>
+          <w:rFonts w:hint="eastAsia"/>
+        </w:rPr>
+        <w:t>PC</w:t>
+      </w:r>
+      <w:r>
+        <w:rPr>
+          <w:rFonts w:hint="eastAsia"/>
+        </w:rPr>
+        <w:t>从</w:t>
+      </w:r>
+      <w:r>
+        <w:rPr>
+          <w:rFonts w:hint="eastAsia"/>
+        </w:rPr>
+        <w:t xml:space="preserve">EMAC1 </w:t>
+      </w:r>
+      <w:r>
+        <w:rPr>
+          <w:rFonts w:hint="eastAsia"/>
+        </w:rPr>
+        <w:t>发送程序下载，</w:t>
+      </w:r>
+      <w:r>
+        <w:rPr>
+          <w:rFonts w:hint="eastAsia"/>
+        </w:rPr>
+        <w:t>609</w:t>
+      </w:r>
+      <w:r>
+        <w:rPr>
+          <w:rFonts w:hint="eastAsia"/>
+        </w:rPr>
+        <w:t>主板出现</w:t>
+      </w:r>
+      <w:r>
+        <w:rPr>
+          <w:rFonts w:hint="eastAsia"/>
+        </w:rPr>
+        <w:t xml:space="preserve">FIFO OVERFLOW </w:t>
+      </w:r>
+      <w:r>
+        <w:rPr>
+          <w:rFonts w:hint="eastAsia"/>
+        </w:rPr>
+        <w:t>；</w:t>
+      </w:r>
+    </w:p>
+    <w:p>
+      <w:pPr>
+        <w:spacing w:line="220" w:lineRule="atLeast"/>
+      </w:pPr>
+      <w:r>
+        <w:rPr>
+          <w:rFonts w:hint="eastAsia"/>
+        </w:rPr>
+        <w:t>查找原因：</w:t>
+      </w:r>
+    </w:p>
+    <w:p>
+      <w:pPr>
+        <w:pStyle w:val="a4"/>
+        <w:numPr>
+          <w:ilvl w:val="0"/>
+          <w:numId w:val="3"/>
+        </w:numPr>
+        <w:spacing w:line="220" w:lineRule="atLeast"/>
+        <w:ind w:firstLineChars="0"/>
+      </w:pPr>
+      <w:r>
+        <w:rPr>
+          <w:rFonts w:hint="eastAsia"/>
+        </w:rPr>
+        <w:t>查阅</w:t>
+      </w:r>
+      <w:r>
+        <w:rPr>
+          <w:rFonts w:hint="eastAsia"/>
+        </w:rPr>
+        <w:t>bf609</w:t>
       </w:r>
     </w:p>
     <w:p>
@@ -438,6 +1351,796 @@
         <w:ind w:left="720" w:firstLineChars="0" w:firstLine="0"/>
       </w:pPr>
     </w:p>
+    <w:p>
+      <w:pPr>
+        <w:spacing w:line="220" w:lineRule="atLeast"/>
+      </w:pPr>
+      <w:bookmarkStart w:id="2" w:name="OLE_LINK3"/>
+      <w:bookmarkStart w:id="3" w:name="OLE_LINK4"/>
+      <w:r>
+        <w:rPr>
+          <w:rFonts w:hint="eastAsia"/>
+        </w:rPr>
+        <w:t>编号：</w:t>
+      </w:r>
+      <w:r>
+        <w:rPr>
+          <w:rFonts w:hint="eastAsia"/>
+        </w:rPr>
+        <w:t>xl-6004_bug_</w:t>
+      </w:r>
+      <w:r>
+        <w:t>2014</w:t>
+      </w:r>
+      <w:r>
+        <w:rPr>
+          <w:rFonts w:hint="eastAsia"/>
+        </w:rPr>
+        <w:t>-</w:t>
+      </w:r>
+      <w:r>
+        <w:t>10</w:t>
+      </w:r>
+      <w:r>
+        <w:rPr>
+          <w:rFonts w:hint="eastAsia"/>
+        </w:rPr>
+        <w:t>-28_1_ok</w:t>
+      </w:r>
+    </w:p>
+    <w:p>
+      <w:pPr>
+        <w:spacing w:line="220" w:lineRule="atLeast"/>
+      </w:pPr>
+      <w:r>
+        <w:rPr>
+          <w:rFonts w:hint="eastAsia"/>
+        </w:rPr>
+        <w:t>简介：与外部</w:t>
+      </w:r>
+      <w:r>
+        <w:rPr>
+          <w:rFonts w:hint="eastAsia"/>
+        </w:rPr>
+        <w:t>PPS</w:t>
+      </w:r>
+      <w:r>
+        <w:rPr>
+          <w:rFonts w:hint="eastAsia"/>
+        </w:rPr>
+        <w:t>对时，</w:t>
+      </w:r>
+      <w:r>
+        <w:rPr>
+          <w:rFonts w:hint="eastAsia"/>
+        </w:rPr>
+        <w:t>对</w:t>
+      </w:r>
+      <w:r>
+        <w:rPr>
+          <w:rFonts w:hint="eastAsia"/>
+        </w:rPr>
+        <w:t>外部</w:t>
+      </w:r>
+      <w:r>
+        <w:rPr>
+          <w:rFonts w:hint="eastAsia"/>
+        </w:rPr>
+        <w:t>PPS</w:t>
+      </w:r>
+      <w:r>
+        <w:rPr>
+          <w:rFonts w:hint="eastAsia"/>
+        </w:rPr>
+        <w:t>的上升沿使用辅助快照</w:t>
+      </w:r>
+      <w:r>
+        <w:rPr>
+          <w:rFonts w:hint="eastAsia"/>
+        </w:rPr>
+        <w:t>打上硬件时标</w:t>
+      </w:r>
+      <w:r>
+        <w:rPr>
+          <w:rFonts w:hint="eastAsia"/>
+        </w:rPr>
+        <w:t>,</w:t>
+      </w:r>
+      <w:r>
+        <w:rPr>
+          <w:rFonts w:hint="eastAsia"/>
+        </w:rPr>
+        <w:t>当第一次上升沿到来时</w:t>
+      </w:r>
+      <w:r>
+        <w:rPr>
+          <w:rFonts w:hint="eastAsia"/>
+        </w:rPr>
+        <w:t>,</w:t>
+      </w:r>
+      <w:r>
+        <w:rPr>
+          <w:rFonts w:hint="eastAsia"/>
+        </w:rPr>
+        <w:t>重置</w:t>
+      </w:r>
+      <w:r>
+        <w:rPr>
+          <w:rFonts w:hint="eastAsia"/>
+        </w:rPr>
+        <w:t>609</w:t>
+      </w:r>
+      <w:r>
+        <w:rPr>
+          <w:rFonts w:hint="eastAsia"/>
+        </w:rPr>
+        <w:t>的系统时钟</w:t>
+      </w:r>
+      <w:r>
+        <w:rPr>
+          <w:rFonts w:hint="eastAsia"/>
+        </w:rPr>
+        <w:t>,PTP</w:t>
+      </w:r>
+      <w:r>
+        <w:rPr>
+          <w:rFonts w:hint="eastAsia"/>
+        </w:rPr>
+        <w:t>按照</w:t>
+      </w:r>
+      <w:r>
+        <w:rPr>
+          <w:rFonts w:hint="eastAsia"/>
+        </w:rPr>
+        <w:t>100M</w:t>
+      </w:r>
+      <w:r>
+        <w:rPr>
+          <w:rFonts w:hint="eastAsia"/>
+        </w:rPr>
+        <w:t>的参考频率进行计时</w:t>
+      </w:r>
+      <w:r>
+        <w:rPr>
+          <w:rFonts w:hint="eastAsia"/>
+        </w:rPr>
+        <w:t>。</w:t>
+      </w:r>
+      <w:r>
+        <w:rPr>
+          <w:rFonts w:hint="eastAsia"/>
+        </w:rPr>
+        <w:t>接下来</w:t>
+      </w:r>
+      <w:r>
+        <w:rPr>
+          <w:rFonts w:hint="eastAsia"/>
+        </w:rPr>
+        <w:t>，</w:t>
+      </w:r>
+      <w:r>
+        <w:rPr>
+          <w:rFonts w:hint="eastAsia"/>
+        </w:rPr>
+        <w:t>根据</w:t>
+      </w:r>
+      <w:r>
+        <w:rPr>
+          <w:rFonts w:hint="eastAsia"/>
+        </w:rPr>
+        <w:t>PPS</w:t>
+      </w:r>
+      <w:r>
+        <w:rPr>
+          <w:rFonts w:hint="eastAsia"/>
+        </w:rPr>
+        <w:t>的快照时间（</w:t>
+      </w:r>
+      <w:bookmarkStart w:id="4" w:name="OLE_LINK1"/>
+      <w:bookmarkStart w:id="5" w:name="OLE_LINK2"/>
+      <w:r>
+        <w:rPr>
+          <w:rFonts w:hint="eastAsia"/>
+        </w:rPr>
+        <w:t>609</w:t>
+      </w:r>
+      <w:r>
+        <w:rPr>
+          <w:rFonts w:hint="eastAsia"/>
+        </w:rPr>
+        <w:t>系统时间</w:t>
+      </w:r>
+      <w:bookmarkEnd w:id="4"/>
+      <w:bookmarkEnd w:id="5"/>
+      <w:r>
+        <w:rPr>
+          <w:rFonts w:hint="eastAsia"/>
+        </w:rPr>
+        <w:t>）与标准时间（认为</w:t>
+      </w:r>
+      <w:r>
+        <w:rPr>
+          <w:rFonts w:hint="eastAsia"/>
+        </w:rPr>
+        <w:t>PPS</w:t>
+      </w:r>
+      <w:r>
+        <w:rPr>
+          <w:rFonts w:hint="eastAsia"/>
+        </w:rPr>
+        <w:t>的上升沿是标准的</w:t>
+      </w:r>
+      <w:r>
+        <w:rPr>
+          <w:rFonts w:hint="eastAsia"/>
+        </w:rPr>
+        <w:t>1s</w:t>
+      </w:r>
+      <w:r>
+        <w:rPr>
+          <w:rFonts w:hint="eastAsia"/>
+        </w:rPr>
+        <w:t>开始）的纳秒部分差值，通过</w:t>
+      </w:r>
+      <w:r>
+        <w:rPr>
+          <w:rFonts w:hint="eastAsia"/>
+        </w:rPr>
+        <w:t>PI</w:t>
+      </w:r>
+      <w:r>
+        <w:rPr>
+          <w:rFonts w:hint="eastAsia"/>
+        </w:rPr>
+        <w:t>算法调整</w:t>
+      </w:r>
+      <w:r>
+        <w:rPr>
+          <w:rFonts w:hint="eastAsia"/>
+        </w:rPr>
+        <w:t>609</w:t>
+      </w:r>
+      <w:r>
+        <w:rPr>
+          <w:rFonts w:hint="eastAsia"/>
+        </w:rPr>
+        <w:t>系统时间，以使得</w:t>
+      </w:r>
+      <w:r>
+        <w:rPr>
+          <w:rFonts w:hint="eastAsia"/>
+        </w:rPr>
+        <w:t>609</w:t>
+      </w:r>
+      <w:r>
+        <w:rPr>
+          <w:rFonts w:hint="eastAsia"/>
+        </w:rPr>
+        <w:t>系统时间与外部</w:t>
+      </w:r>
+      <w:r>
+        <w:rPr>
+          <w:rFonts w:hint="eastAsia"/>
+        </w:rPr>
+        <w:t>PPS</w:t>
+      </w:r>
+      <w:r>
+        <w:rPr>
+          <w:rFonts w:hint="eastAsia"/>
+        </w:rPr>
+        <w:t>同步。</w:t>
+      </w:r>
+    </w:p>
+    <w:p>
+      <w:pPr>
+        <w:spacing w:line="220" w:lineRule="atLeast"/>
+      </w:pPr>
+      <w:r>
+        <w:rPr>
+          <w:rFonts w:hint="eastAsia"/>
+        </w:rPr>
+        <w:t>发现测试：</w:t>
+      </w:r>
+    </w:p>
+    <w:p>
+      <w:pPr>
+        <w:spacing w:line="220" w:lineRule="atLeast"/>
+      </w:pPr>
+      <w:r>
+        <w:rPr>
+          <w:rFonts w:hint="eastAsia"/>
+        </w:rPr>
+        <w:t>通过</w:t>
+      </w:r>
+      <w:r>
+        <w:rPr>
+          <w:rFonts w:hint="eastAsia"/>
+        </w:rPr>
+        <w:t>UART</w:t>
+      </w:r>
+      <w:r>
+        <w:rPr>
+          <w:rFonts w:hint="eastAsia"/>
+        </w:rPr>
+        <w:t>打印发现</w:t>
+      </w:r>
+      <w:r>
+        <w:rPr>
+          <w:rFonts w:hint="eastAsia"/>
+        </w:rPr>
+        <w:t>PPS</w:t>
+      </w:r>
+      <w:r>
+        <w:rPr>
+          <w:rFonts w:hint="eastAsia"/>
+        </w:rPr>
+        <w:t>的快照时间（</w:t>
+      </w:r>
+      <w:r>
+        <w:rPr>
+          <w:rFonts w:hint="eastAsia"/>
+        </w:rPr>
+        <w:t>609</w:t>
+      </w:r>
+      <w:r>
+        <w:rPr>
+          <w:rFonts w:hint="eastAsia"/>
+        </w:rPr>
+        <w:t>系统时间）与标准时间（认为</w:t>
+      </w:r>
+      <w:r>
+        <w:rPr>
+          <w:rFonts w:hint="eastAsia"/>
+        </w:rPr>
+        <w:t>PPS</w:t>
+      </w:r>
+      <w:r>
+        <w:rPr>
+          <w:rFonts w:hint="eastAsia"/>
+        </w:rPr>
+        <w:t>的上升沿是标准的</w:t>
+      </w:r>
+      <w:r>
+        <w:rPr>
+          <w:rFonts w:hint="eastAsia"/>
+        </w:rPr>
+        <w:t>1s</w:t>
+      </w:r>
+      <w:r>
+        <w:rPr>
+          <w:rFonts w:hint="eastAsia"/>
+        </w:rPr>
+        <w:t>开始）的纳秒部分差值在</w:t>
+      </w:r>
+      <w:r>
+        <w:rPr>
+          <w:rFonts w:hint="eastAsia"/>
+        </w:rPr>
+        <w:t>+/-10ns</w:t>
+      </w:r>
+      <w:r>
+        <w:rPr>
+          <w:rFonts w:hint="eastAsia"/>
+        </w:rPr>
+        <w:t>，但是</w:t>
+      </w:r>
+      <w:r>
+        <w:rPr>
+          <w:rFonts w:hint="eastAsia"/>
+        </w:rPr>
+        <w:t xml:space="preserve">609 </w:t>
+      </w:r>
+      <w:r>
+        <w:rPr>
+          <w:rFonts w:hint="eastAsia"/>
+        </w:rPr>
+        <w:t>输出的</w:t>
+      </w:r>
+      <w:r>
+        <w:rPr>
+          <w:rFonts w:hint="eastAsia"/>
+        </w:rPr>
+        <w:t>PPS</w:t>
+      </w:r>
+      <w:r>
+        <w:rPr>
+          <w:rFonts w:hint="eastAsia"/>
+        </w:rPr>
+        <w:t>与外部</w:t>
+      </w:r>
+      <w:r>
+        <w:rPr>
+          <w:rFonts w:hint="eastAsia"/>
+        </w:rPr>
+        <w:t>PPS</w:t>
+      </w:r>
+      <w:r>
+        <w:rPr>
+          <w:rFonts w:hint="eastAsia"/>
+        </w:rPr>
+        <w:t>的上升沿的差值不是这么多，而且会逐渐增大。（</w:t>
+      </w:r>
+      <w:r>
+        <w:rPr>
+          <w:rFonts w:hint="eastAsia"/>
+        </w:rPr>
+        <w:t xml:space="preserve">609 </w:t>
+      </w:r>
+      <w:r>
+        <w:rPr>
+          <w:rFonts w:hint="eastAsia"/>
+        </w:rPr>
+        <w:t>输出的</w:t>
+      </w:r>
+      <w:r>
+        <w:rPr>
+          <w:rFonts w:hint="eastAsia"/>
+        </w:rPr>
+        <w:t>PPS</w:t>
+      </w:r>
+      <w:r>
+        <w:rPr>
+          <w:rFonts w:hint="eastAsia"/>
+        </w:rPr>
+        <w:t>是</w:t>
+      </w:r>
+      <w:r>
+        <w:rPr>
+          <w:rFonts w:hint="eastAsia"/>
+        </w:rPr>
+        <w:t>609</w:t>
+      </w:r>
+      <w:r>
+        <w:rPr>
+          <w:rFonts w:hint="eastAsia"/>
+        </w:rPr>
+        <w:t>系统时间的物理表征，但是目前看到的现象并不正确）</w:t>
+      </w:r>
+    </w:p>
+    <w:p>
+      <w:pPr>
+        <w:spacing w:line="220" w:lineRule="atLeast"/>
+      </w:pPr>
+      <w:r>
+        <w:rPr>
+          <w:rFonts w:hint="eastAsia"/>
+        </w:rPr>
+        <w:t>Debug</w:t>
+      </w:r>
+      <w:r>
+        <w:rPr>
+          <w:rFonts w:hint="eastAsia"/>
+        </w:rPr>
+        <w:t>过程：</w:t>
+      </w:r>
+    </w:p>
+    <w:p>
+      <w:pPr>
+        <w:spacing w:line="220" w:lineRule="atLeast"/>
+      </w:pPr>
+      <w:r>
+        <w:rPr>
+          <w:rFonts w:hint="eastAsia"/>
+        </w:rPr>
+        <w:lastRenderedPageBreak/>
+        <w:t>仔细阅读</w:t>
+      </w:r>
+      <w:r>
+        <w:rPr>
+          <w:rFonts w:hint="eastAsia"/>
+        </w:rPr>
+        <w:t>bf609</w:t>
+      </w:r>
+      <w:r>
+        <w:rPr>
+          <w:rFonts w:hint="eastAsia"/>
+        </w:rPr>
+        <w:t>的硬件参考手册</w:t>
+      </w:r>
+      <w:r>
+        <w:rPr>
+          <w:rFonts w:hint="eastAsia"/>
+        </w:rPr>
+        <w:t>【</w:t>
+      </w:r>
+      <w:r>
+        <w:rPr>
+          <w:rFonts w:hint="eastAsia"/>
+        </w:rPr>
+        <w:t>1</w:t>
+      </w:r>
+      <w:r>
+        <w:rPr>
+          <w:rFonts w:hint="eastAsia"/>
+        </w:rPr>
+        <w:t>】</w:t>
+      </w:r>
+      <w:r>
+        <w:rPr>
+          <w:rFonts w:hint="eastAsia"/>
+        </w:rPr>
+        <w:t>，发现代码对相关寄存器的配置都是对的，仿真器调试</w:t>
+      </w:r>
+      <w:r>
+        <w:rPr>
+          <w:rFonts w:hint="eastAsia"/>
+        </w:rPr>
+        <w:t>【</w:t>
+      </w:r>
+      <w:r>
+        <w:rPr>
+          <w:rFonts w:hint="eastAsia"/>
+        </w:rPr>
+        <w:t>2</w:t>
+      </w:r>
+      <w:r>
+        <w:rPr>
+          <w:rFonts w:hint="eastAsia"/>
+        </w:rPr>
+        <w:t>】</w:t>
+      </w:r>
+      <w:r>
+        <w:rPr>
+          <w:rFonts w:hint="eastAsia"/>
+        </w:rPr>
+        <w:t xml:space="preserve"> </w:t>
+      </w:r>
+      <w:r>
+        <w:rPr>
+          <w:rFonts w:hint="eastAsia"/>
+        </w:rPr>
+        <w:t>，观察寄存器的值也都正确。</w:t>
+      </w:r>
+    </w:p>
+    <w:p>
+      <w:pPr>
+        <w:spacing w:line="220" w:lineRule="atLeast"/>
+      </w:pPr>
+      <w:r>
+        <w:rPr>
+          <w:rFonts w:hint="eastAsia"/>
+        </w:rPr>
+        <w:t>查阅</w:t>
+      </w:r>
+      <w:r>
+        <w:rPr>
+          <w:rFonts w:hint="eastAsia"/>
+        </w:rPr>
+        <w:t>Datasheet</w:t>
+      </w:r>
+      <w:r>
+        <w:rPr>
+          <w:rFonts w:hint="eastAsia"/>
+        </w:rPr>
+        <w:t>【</w:t>
+      </w:r>
+      <w:r>
+        <w:rPr>
+          <w:rFonts w:hint="eastAsia"/>
+        </w:rPr>
+        <w:t>3</w:t>
+      </w:r>
+      <w:r>
+        <w:rPr>
+          <w:rFonts w:hint="eastAsia"/>
+        </w:rPr>
+        <w:t>】</w:t>
+      </w:r>
+      <w:r>
+        <w:rPr>
+          <w:rFonts w:hint="eastAsia"/>
+        </w:rPr>
+        <w:t>，</w:t>
+      </w:r>
+      <w:r>
+        <w:rPr>
+          <w:rFonts w:hint="eastAsia"/>
+        </w:rPr>
+        <w:t xml:space="preserve"> </w:t>
+      </w:r>
+      <w:r>
+        <w:rPr>
+          <w:rFonts w:hint="eastAsia"/>
+        </w:rPr>
+        <w:t>发现“</w:t>
+      </w:r>
+      <w:r>
+        <w:rPr>
+          <w:rFonts w:hint="eastAsia"/>
+        </w:rPr>
+        <w:t>硬件辅助时间戳最高可提供</w:t>
+      </w:r>
+      <w:r>
+        <w:t>12.5 ns</w:t>
+      </w:r>
+      <w:r>
+        <w:rPr>
+          <w:rFonts w:hint="eastAsia"/>
+        </w:rPr>
+        <w:t>的分辨率</w:t>
+      </w:r>
+      <w:r>
+        <w:rPr>
+          <w:rFonts w:hint="eastAsia"/>
+        </w:rPr>
+        <w:t>”，而我们设置的</w:t>
+      </w:r>
+      <w:r>
+        <w:rPr>
+          <w:rFonts w:hint="eastAsia"/>
+        </w:rPr>
+        <w:t>PTP</w:t>
+      </w:r>
+      <w:r>
+        <w:rPr>
+          <w:rFonts w:hint="eastAsia"/>
+        </w:rPr>
+        <w:t>参考频率是</w:t>
+      </w:r>
+      <w:r>
+        <w:rPr>
+          <w:rFonts w:hint="eastAsia"/>
+        </w:rPr>
+        <w:t>100M</w:t>
+      </w:r>
+      <w:r>
+        <w:rPr>
+          <w:rFonts w:hint="eastAsia"/>
+        </w:rPr>
+        <w:t>，即提供</w:t>
+      </w:r>
+      <w:r>
+        <w:rPr>
+          <w:rFonts w:hint="eastAsia"/>
+        </w:rPr>
+        <w:t>10ns</w:t>
+      </w:r>
+      <w:r>
+        <w:rPr>
+          <w:rFonts w:hint="eastAsia"/>
+        </w:rPr>
+        <w:t>的分辨率，超过了</w:t>
+      </w:r>
+      <w:r>
+        <w:rPr>
+          <w:rFonts w:hint="eastAsia"/>
+        </w:rPr>
+        <w:t>最高可提供</w:t>
+      </w:r>
+      <w:r>
+        <w:t>12.5 ns</w:t>
+      </w:r>
+      <w:r>
+        <w:rPr>
+          <w:rFonts w:hint="eastAsia"/>
+        </w:rPr>
+        <w:t>的分辨率</w:t>
+      </w:r>
+      <w:r>
+        <w:rPr>
+          <w:rFonts w:hint="eastAsia"/>
+        </w:rPr>
+        <w:t>，将</w:t>
+      </w:r>
+      <w:r>
+        <w:rPr>
+          <w:rFonts w:hint="eastAsia"/>
+        </w:rPr>
+        <w:t>PTP</w:t>
+      </w:r>
+      <w:r>
+        <w:rPr>
+          <w:rFonts w:hint="eastAsia"/>
+        </w:rPr>
+        <w:t>参考频率该成</w:t>
+      </w:r>
+      <w:r>
+        <w:rPr>
+          <w:rFonts w:hint="eastAsia"/>
+        </w:rPr>
+        <w:t>50M</w:t>
+      </w:r>
+      <w:r>
+        <w:rPr>
+          <w:rFonts w:hint="eastAsia"/>
+        </w:rPr>
+        <w:t>之后，</w:t>
+      </w:r>
+      <w:r>
+        <w:rPr>
+          <w:rFonts w:hint="eastAsia"/>
+        </w:rPr>
+        <w:t>输出的</w:t>
+      </w:r>
+      <w:r>
+        <w:rPr>
+          <w:rFonts w:hint="eastAsia"/>
+        </w:rPr>
+        <w:t>PPS</w:t>
+      </w:r>
+      <w:r>
+        <w:rPr>
+          <w:rFonts w:hint="eastAsia"/>
+        </w:rPr>
+        <w:t>与外部</w:t>
+      </w:r>
+      <w:r>
+        <w:rPr>
+          <w:rFonts w:hint="eastAsia"/>
+        </w:rPr>
+        <w:t>PPS</w:t>
+      </w:r>
+      <w:r>
+        <w:rPr>
+          <w:rFonts w:hint="eastAsia"/>
+        </w:rPr>
+        <w:t>的上升沿的差值是正确的。</w:t>
+      </w:r>
+    </w:p>
+    <w:p>
+      <w:pPr>
+        <w:spacing w:line="220" w:lineRule="atLeast"/>
+      </w:pPr>
+      <w:r>
+        <w:rPr>
+          <w:rFonts w:hint="eastAsia"/>
+        </w:rPr>
+        <w:t>经验教训：</w:t>
+      </w:r>
+    </w:p>
+    <w:p>
+      <w:pPr>
+        <w:pStyle w:val="a4"/>
+        <w:numPr>
+          <w:ilvl w:val="0"/>
+          <w:numId w:val="6"/>
+        </w:numPr>
+        <w:spacing w:line="220" w:lineRule="atLeast"/>
+        <w:ind w:firstLineChars="0"/>
+      </w:pPr>
+      <w:r>
+        <w:rPr>
+          <w:rFonts w:hint="eastAsia"/>
+        </w:rPr>
+        <w:t>理解系统；</w:t>
+      </w:r>
+    </w:p>
+    <w:p>
+      <w:pPr>
+        <w:pStyle w:val="a4"/>
+        <w:numPr>
+          <w:ilvl w:val="0"/>
+          <w:numId w:val="6"/>
+        </w:numPr>
+        <w:spacing w:line="220" w:lineRule="atLeast"/>
+        <w:ind w:firstLineChars="0"/>
+      </w:pPr>
+      <w:r>
+        <w:rPr>
+          <w:rFonts w:hint="eastAsia"/>
+        </w:rPr>
+        <w:t>不要想，而要看；</w:t>
+      </w:r>
+    </w:p>
+    <w:p>
+      <w:pPr>
+        <w:pStyle w:val="a4"/>
+        <w:numPr>
+          <w:ilvl w:val="0"/>
+          <w:numId w:val="6"/>
+        </w:numPr>
+        <w:spacing w:line="220" w:lineRule="atLeast"/>
+        <w:ind w:firstLineChars="0"/>
+      </w:pPr>
+      <w:r>
+        <w:rPr>
+          <w:rFonts w:hint="eastAsia"/>
+        </w:rPr>
+        <w:t>理解系统。</w:t>
+      </w:r>
+    </w:p>
+    <w:bookmarkEnd w:id="2"/>
+    <w:bookmarkEnd w:id="3"/>
     <w:p>
       <w:pPr>
         <w:spacing w:line="220" w:lineRule="atLeast"/>
@@ -506,6 +2209,95 @@
 <file path=word/numbering.xml><?xml version="1.0" encoding="utf-8"?>
 <w:numbering xmlns:ve="http://schemas.openxmlformats.org/markup-compatibility/2006" xmlns:o="urn:schemas-microsoft-com:office:office" xmlns:r="http://schemas.openxmlformats.org/officeDocument/2006/relationships" xmlns:m="http://schemas.openxmlformats.org/officeDocument/2006/math" xmlns:v="urn:schemas-microsoft-com:vml" xmlns:wp="http://schemas.openxmlformats.org/drawingml/2006/wordprocessingDrawing" xmlns:w10="urn:schemas-microsoft-com:office:word" xmlns:w="http://schemas.openxmlformats.org/wordprocessingml/2006/main" xmlns:wne="http://schemas.microsoft.com/office/word/2006/wordml">
   <w:abstractNum w:abstractNumId="0">
+    <w:nsid w:val="018212CE"/>
+    <w:multiLevelType w:val="hybridMultilevel"/>
+    <w:tmpl w:val="ACE0895A"/>
+    <w:lvl w:ilvl="0" w:tplc="E8905C8A">
+      <w:start w:val="1"/>
+      <w:numFmt w:val="decimal"/>
+      <w:lvlText w:val="【%1】"/>
+      <w:lvlJc w:val="left"/>
+      <w:pPr>
+        <w:ind w:left="720" w:hanging="720"/>
+      </w:pPr>
+      <w:rPr>
+        <w:rFonts w:hint="default"/>
+      </w:rPr>
+    </w:lvl>
+    <w:lvl w:ilvl="1" w:tplc="04090019" w:tentative="1">
+      <w:start w:val="1"/>
+      <w:numFmt w:val="lowerLetter"/>
+      <w:lvlText w:val="%2)"/>
+      <w:lvlJc w:val="left"/>
+      <w:pPr>
+        <w:ind w:left="840" w:hanging="420"/>
+      </w:pPr>
+    </w:lvl>
+    <w:lvl w:ilvl="2" w:tplc="0409001B" w:tentative="1">
+      <w:start w:val="1"/>
+      <w:numFmt w:val="lowerRoman"/>
+      <w:lvlText w:val="%3."/>
+      <w:lvlJc w:val="right"/>
+      <w:pPr>
+        <w:ind w:left="1260" w:hanging="420"/>
+      </w:pPr>
+    </w:lvl>
+    <w:lvl w:ilvl="3" w:tplc="0409000F" w:tentative="1">
+      <w:start w:val="1"/>
+      <w:numFmt w:val="decimal"/>
+      <w:lvlText w:val="%4."/>
+      <w:lvlJc w:val="left"/>
+      <w:pPr>
+        <w:ind w:left="1680" w:hanging="420"/>
+      </w:pPr>
+    </w:lvl>
+    <w:lvl w:ilvl="4" w:tplc="04090019" w:tentative="1">
+      <w:start w:val="1"/>
+      <w:numFmt w:val="lowerLetter"/>
+      <w:lvlText w:val="%5)"/>
+      <w:lvlJc w:val="left"/>
+      <w:pPr>
+        <w:ind w:left="2100" w:hanging="420"/>
+      </w:pPr>
+    </w:lvl>
+    <w:lvl w:ilvl="5" w:tplc="0409001B" w:tentative="1">
+      <w:start w:val="1"/>
+      <w:numFmt w:val="lowerRoman"/>
+      <w:lvlText w:val="%6."/>
+      <w:lvlJc w:val="right"/>
+      <w:pPr>
+        <w:ind w:left="2520" w:hanging="420"/>
+      </w:pPr>
+    </w:lvl>
+    <w:lvl w:ilvl="6" w:tplc="0409000F" w:tentative="1">
+      <w:start w:val="1"/>
+      <w:numFmt w:val="decimal"/>
+      <w:lvlText w:val="%7."/>
+      <w:lvlJc w:val="left"/>
+      <w:pPr>
+        <w:ind w:left="2940" w:hanging="420"/>
+      </w:pPr>
+    </w:lvl>
+    <w:lvl w:ilvl="7" w:tplc="04090019" w:tentative="1">
+      <w:start w:val="1"/>
+      <w:numFmt w:val="lowerLetter"/>
+      <w:lvlText w:val="%8)"/>
+      <w:lvlJc w:val="left"/>
+      <w:pPr>
+        <w:ind w:left="3360" w:hanging="420"/>
+      </w:pPr>
+    </w:lvl>
+    <w:lvl w:ilvl="8" w:tplc="0409001B" w:tentative="1">
+      <w:start w:val="1"/>
+      <w:numFmt w:val="lowerRoman"/>
+      <w:lvlText w:val="%9."/>
+      <w:lvlJc w:val="right"/>
+      <w:pPr>
+        <w:ind w:left="3780" w:hanging="420"/>
+      </w:pPr>
+    </w:lvl>
+  </w:abstractNum>
+  <w:abstractNum w:abstractNumId="1">
     <w:nsid w:val="0B03215B"/>
     <w:multiLevelType w:val="hybridMultilevel"/>
     <w:tmpl w:val="8256A138"/>
@@ -594,7 +2386,7 @@
       </w:pPr>
     </w:lvl>
   </w:abstractNum>
-  <w:abstractNum w:abstractNumId="1">
+  <w:abstractNum w:abstractNumId="2">
     <w:nsid w:val="3F13717E"/>
     <w:multiLevelType w:val="hybridMultilevel"/>
     <w:tmpl w:val="05BEC250"/>
@@ -683,7 +2475,7 @@
       </w:pPr>
     </w:lvl>
   </w:abstractNum>
-  <w:abstractNum w:abstractNumId="2">
+  <w:abstractNum w:abstractNumId="3">
     <w:nsid w:val="608C1874"/>
     <w:multiLevelType w:val="hybridMultilevel"/>
     <w:tmpl w:val="A9B64506"/>
@@ -772,7 +2564,7 @@
       </w:pPr>
     </w:lvl>
   </w:abstractNum>
-  <w:abstractNum w:abstractNumId="3">
+  <w:abstractNum w:abstractNumId="4">
     <w:nsid w:val="6B601D18"/>
     <w:multiLevelType w:val="hybridMultilevel"/>
     <w:tmpl w:val="1A1E669C"/>
@@ -861,7 +2653,96 @@
       </w:pPr>
     </w:lvl>
   </w:abstractNum>
-  <w:abstractNum w:abstractNumId="4">
+  <w:abstractNum w:abstractNumId="5">
+    <w:nsid w:val="70DB6405"/>
+    <w:multiLevelType w:val="hybridMultilevel"/>
+    <w:tmpl w:val="210E5BFC"/>
+    <w:lvl w:ilvl="0" w:tplc="62E08F40">
+      <w:start w:val="1"/>
+      <w:numFmt w:val="decimal"/>
+      <w:lvlText w:val="【%1】"/>
+      <w:lvlJc w:val="left"/>
+      <w:pPr>
+        <w:ind w:left="720" w:hanging="720"/>
+      </w:pPr>
+      <w:rPr>
+        <w:rFonts w:hint="default"/>
+      </w:rPr>
+    </w:lvl>
+    <w:lvl w:ilvl="1" w:tplc="04090019" w:tentative="1">
+      <w:start w:val="1"/>
+      <w:numFmt w:val="lowerLetter"/>
+      <w:lvlText w:val="%2)"/>
+      <w:lvlJc w:val="left"/>
+      <w:pPr>
+        <w:ind w:left="840" w:hanging="420"/>
+      </w:pPr>
+    </w:lvl>
+    <w:lvl w:ilvl="2" w:tplc="0409001B" w:tentative="1">
+      <w:start w:val="1"/>
+      <w:numFmt w:val="lowerRoman"/>
+      <w:lvlText w:val="%3."/>
+      <w:lvlJc w:val="right"/>
+      <w:pPr>
+        <w:ind w:left="1260" w:hanging="420"/>
+      </w:pPr>
+    </w:lvl>
+    <w:lvl w:ilvl="3" w:tplc="0409000F" w:tentative="1">
+      <w:start w:val="1"/>
+      <w:numFmt w:val="decimal"/>
+      <w:lvlText w:val="%4."/>
+      <w:lvlJc w:val="left"/>
+      <w:pPr>
+        <w:ind w:left="1680" w:hanging="420"/>
+      </w:pPr>
+    </w:lvl>
+    <w:lvl w:ilvl="4" w:tplc="04090019" w:tentative="1">
+      <w:start w:val="1"/>
+      <w:numFmt w:val="lowerLetter"/>
+      <w:lvlText w:val="%5)"/>
+      <w:lvlJc w:val="left"/>
+      <w:pPr>
+        <w:ind w:left="2100" w:hanging="420"/>
+      </w:pPr>
+    </w:lvl>
+    <w:lvl w:ilvl="5" w:tplc="0409001B" w:tentative="1">
+      <w:start w:val="1"/>
+      <w:numFmt w:val="lowerRoman"/>
+      <w:lvlText w:val="%6."/>
+      <w:lvlJc w:val="right"/>
+      <w:pPr>
+        <w:ind w:left="2520" w:hanging="420"/>
+      </w:pPr>
+    </w:lvl>
+    <w:lvl w:ilvl="6" w:tplc="0409000F" w:tentative="1">
+      <w:start w:val="1"/>
+      <w:numFmt w:val="decimal"/>
+      <w:lvlText w:val="%7."/>
+      <w:lvlJc w:val="left"/>
+      <w:pPr>
+        <w:ind w:left="2940" w:hanging="420"/>
+      </w:pPr>
+    </w:lvl>
+    <w:lvl w:ilvl="7" w:tplc="04090019" w:tentative="1">
+      <w:start w:val="1"/>
+      <w:numFmt w:val="lowerLetter"/>
+      <w:lvlText w:val="%8)"/>
+      <w:lvlJc w:val="left"/>
+      <w:pPr>
+        <w:ind w:left="3360" w:hanging="420"/>
+      </w:pPr>
+    </w:lvl>
+    <w:lvl w:ilvl="8" w:tplc="0409001B" w:tentative="1">
+      <w:start w:val="1"/>
+      <w:numFmt w:val="lowerRoman"/>
+      <w:lvlText w:val="%9."/>
+      <w:lvlJc w:val="right"/>
+      <w:pPr>
+        <w:ind w:left="3780" w:hanging="420"/>
+      </w:pPr>
+    </w:lvl>
+  </w:abstractNum>
+  <w:abstractNum w:abstractNumId="6">
     <w:nsid w:val="7DBA11BB"/>
     <w:multiLevelType w:val="hybridMultilevel"/>
     <w:tmpl w:val="5BF078F4"/>
@@ -951,19 +2832,25 @@
     </w:lvl>
   </w:abstractNum>
   <w:num w:numId="1">
+    <w:abstractNumId w:val="6"/>
+  </w:num>
+  <w:num w:numId="2">
+    <w:abstractNumId w:val="2"/>
+  </w:num>
+  <w:num w:numId="3">
+    <w:abstractNumId w:val="3"/>
+  </w:num>
+  <w:num w:numId="4">
+    <w:abstractNumId w:val="1"/>
+  </w:num>
+  <w:num w:numId="5">
     <w:abstractNumId w:val="4"/>
   </w:num>
-  <w:num w:numId="2">
-    <w:abstractNumId w:val="1"/>
+  <w:num w:numId="6">
+    <w:abstractNumId w:val="5"/>
   </w:num>
-  <w:num w:numId="3">
-    <w:abstractNumId w:val="2"/>
-  </w:num>
-  <w:num w:numId="4">
+  <w:num w:numId="7">
     <w:abstractNumId w:val="0"/>
-  </w:num>
-  <w:num w:numId="5">
-    <w:abstractNumId w:val="3"/>
   </w:num>
 </w:numbering>
 </file>

</xml_diff>